<commit_message>
ИБ && ПО Theory updated
</commit_message>
<xml_diff>
--- a/Course III/ИБ/ПАЛИЛОВ ИНФ БЕЗОПАСНОСТЬ.docx
+++ b/Course III/ИБ/ПАЛИЛОВ ИНФ БЕЗОПАСНОСТЬ.docx
@@ -2234,8 +2234,6 @@
           <w:color w:val="000000" w:themeColor="text1"/>
         </w:rPr>
       </w:pPr>
-      <w:bookmarkStart w:id="0" w:name="_GoBack"/>
-      <w:bookmarkEnd w:id="0"/>
       <w:r>
         <w:rPr>
           <w:rFonts w:ascii="Arial" w:hAnsi="Arial" w:cs="Arial"/>
@@ -2252,7 +2250,13 @@
     <w:p/>
     <w:p>
       <w:r>
-        <w:t xml:space="preserve">Устойчивость организации (ГОСТ Р 51897-2011) – это способность организации к адаптации в сложной и изменчивой окружающей среде. </w:t>
+        <w:rPr>
+          <w:b/>
+        </w:rPr>
+        <w:t>Устойчивость организации</w:t>
+      </w:r>
+      <w:r>
+        <w:t xml:space="preserve"> (ГОСТ Р 51897-2011) – это способность организации к адаптации в сложной и изменчивой окружающей среде. </w:t>
       </w:r>
     </w:p>
     <w:p/>
@@ -2261,13 +2265,7 @@
         <w:rPr>
           <w:b/>
         </w:rPr>
-        <w:t>О</w:t>
-      </w:r>
-      <w:r>
-        <w:rPr>
-          <w:b/>
-        </w:rPr>
-        <w:t>бработка риска (воздействие на риск</w:t>
+        <w:t>Обработка риска (воздействие на риск</w:t>
       </w:r>
       <w:r>
         <w:t>): Процесс модификации (изменения) риска.</w:t>
@@ -2279,13 +2277,16 @@
         <w:t>Примечание 1 - Обработка риска может потребовать:</w:t>
       </w:r>
     </w:p>
-    <w:p/>
-    <w:p>
-      <w:r>
-        <w:t>- избежание риска путем принятия решения не начинать (не продолжать) действия, порождающего ри</w:t>
-      </w:r>
-      <w:r>
-        <w:t>ск;</w:t>
+    <w:p>
+      <w:pPr>
+        <w:rPr>
+          <w:lang w:val="en-US"/>
+        </w:rPr>
+      </w:pPr>
+    </w:p>
+    <w:p>
+      <w:r>
+        <w:t>- избежание риска путем принятия решения не начинать (не продолжать) действия, порождающего риск;</w:t>
       </w:r>
     </w:p>
     <w:p>
@@ -2295,26 +2296,17 @@
     </w:p>
     <w:p>
       <w:r>
-        <w:t>- изменение оценки в</w:t>
-      </w:r>
-      <w:r>
-        <w:t>ероятности наступления события;</w:t>
-      </w:r>
-    </w:p>
-    <w:p>
-      <w:r>
-        <w:t xml:space="preserve">- </w:t>
-      </w:r>
-      <w:r>
-        <w:t>изменение оценки последствий;</w:t>
-      </w:r>
-    </w:p>
-    <w:p>
-      <w:r>
-        <w:t>- разделение риска с другими заинтересованными сторонами (включая конт</w:t>
-      </w:r>
-      <w:r>
-        <w:t>ракты и финансирование рисков);</w:t>
+        <w:t>- изменение оценки вероятности наступления события;</w:t>
+      </w:r>
+    </w:p>
+    <w:p>
+      <w:r>
+        <w:t>- изменение оценки последствий;</w:t>
+      </w:r>
+    </w:p>
+    <w:p>
+      <w:r>
+        <w:t>- разделение риска с другими заинтересованными сторонами (включая контракты и финансирование рисков);</w:t>
       </w:r>
     </w:p>
     <w:p>
@@ -2423,6 +2415,138 @@
       <w:r>
         <w:t xml:space="preserve">. </w:t>
       </w:r>
+    </w:p>
+    <w:p/>
+    <w:p>
+      <w:r>
+        <w:t>В применении к домашнему заданию</w:t>
+      </w:r>
+      <w:r>
+        <w:t xml:space="preserve">: </w:t>
+      </w:r>
+    </w:p>
+    <w:p>
+      <w:r>
+        <w:t xml:space="preserve">Для снижения </w:t>
+      </w:r>
+      <w:r>
+        <w:t>опасных последствий и событий</w:t>
+      </w:r>
+      <w:r>
+        <w:t xml:space="preserve">, </w:t>
+      </w:r>
+      <w:r>
+        <w:t>каждая компания принимает процессы по менеджменту риска и внедряет в деятельность компании менеджмент системы обеспечения информационной безопасности</w:t>
+      </w:r>
+      <w:r>
+        <w:t>.</w:t>
+      </w:r>
+    </w:p>
+    <w:p>
+      <w:r>
+        <w:t>Т</w:t>
+      </w:r>
+      <w:r>
+        <w:t>.</w:t>
+      </w:r>
+      <w:r>
+        <w:t>е</w:t>
+      </w:r>
+      <w:r>
+        <w:t xml:space="preserve">. </w:t>
+      </w:r>
+      <w:r>
+        <w:t>лицо</w:t>
+      </w:r>
+      <w:r>
+        <w:t xml:space="preserve">, </w:t>
+      </w:r>
+      <w:r>
+        <w:t>которое причастно к управлению риском или его воздействию может быть как стороной являющейся жертвой риска</w:t>
+      </w:r>
+      <w:r>
+        <w:t xml:space="preserve">, </w:t>
+      </w:r>
+      <w:r>
+        <w:t>так и стороной управления риском</w:t>
+      </w:r>
+      <w:r>
+        <w:t>.</w:t>
+      </w:r>
+    </w:p>
+    <w:p/>
+    <w:p>
+      <w:r>
+        <w:t>Принятие решения о качестве риска и его состояний выполняется на уровне руководства компании</w:t>
+      </w:r>
+      <w:r>
+        <w:t xml:space="preserve">. </w:t>
+      </w:r>
+    </w:p>
+    <w:p/>
+    <w:p>
+      <w:r>
+        <w:t>Д/з</w:t>
+      </w:r>
+    </w:p>
+    <w:p>
+      <w:r>
+        <w:t>Анализ средств и целей</w:t>
+      </w:r>
+    </w:p>
+    <w:p>
+      <w:r>
+        <w:t>Аудит безопасности автоматизированной системы</w:t>
+      </w:r>
+    </w:p>
+    <w:p>
+      <w:pPr>
+        <w:tabs>
+          <w:tab w:val="left" w:pos="3736"/>
+        </w:tabs>
+      </w:pPr>
+      <w:r>
+        <w:t>Альтернативное планирование</w:t>
+      </w:r>
+      <w:r>
+        <w:tab/>
+      </w:r>
+    </w:p>
+    <w:p>
+      <w:pPr>
+        <w:tabs>
+          <w:tab w:val="left" w:pos="3736"/>
+        </w:tabs>
+      </w:pPr>
+      <w:r>
+        <w:t>Буферизация входных и выходных потоков</w:t>
+      </w:r>
+    </w:p>
+    <w:p>
+      <w:pPr>
+        <w:tabs>
+          <w:tab w:val="left" w:pos="3736"/>
+        </w:tabs>
+      </w:pPr>
+    </w:p>
+    <w:p>
+      <w:pPr>
+        <w:tabs>
+          <w:tab w:val="left" w:pos="3736"/>
+        </w:tabs>
+      </w:pPr>
+    </w:p>
+    <w:p>
+      <w:pPr>
+        <w:tabs>
+          <w:tab w:val="left" w:pos="3736"/>
+        </w:tabs>
+      </w:pPr>
+      <w:r>
+        <w:t>Сизов</w:t>
+      </w:r>
+      <w:bookmarkStart w:id="0" w:name="_GoBack"/>
+      <w:bookmarkEnd w:id="0"/>
     </w:p>
     <w:sectPr>
       <w:pgSz w:w="11900" w:h="16840"/>

</xml_diff>